<commit_message>
Adapted for Python 3.5
</commit_message>
<xml_diff>
--- a/SimPyLC/simPyLCHowTo.docx
+++ b/SimPyLC/simPyLCHowTo.docx
@@ -12567,23 +12567,21 @@
           <w:color w:val="000000" w:themeColor="text1"/>
           <w:lang w:val="en-US"/>
         </w:rPr>
-        <w:t xml:space="preserve">button. As an </w:t>
-      </w:r>
-      <w:proofErr w:type="spellStart"/>
+        <w:t>button. As an ext</w:t>
+      </w:r>
       <w:r>
         <w:rPr>
           <w:color w:val="000000" w:themeColor="text1"/>
           <w:lang w:val="en-US"/>
         </w:rPr>
-        <w:t>exta</w:t>
-      </w:r>
-      <w:proofErr w:type="spellEnd"/>
+        <w:t>r</w:t>
+      </w:r>
       <w:r>
         <w:rPr>
           <w:color w:val="000000" w:themeColor="text1"/>
           <w:lang w:val="en-US"/>
         </w:rPr>
-        <w:t xml:space="preserve"> there's</w:t>
+        <w:t>a there's</w:t>
       </w:r>
       <w:r>
         <w:rPr>
@@ -15470,7 +15468,7 @@
             <w:rPr>
               <w:noProof/>
             </w:rPr>
-            <w:t>26</w:t>
+            <w:t>20</w:t>
           </w:r>
         </w:fldSimple>
       </w:p>
@@ -17448,7 +17446,7 @@
 </file>
 
 <file path=customXml/itemProps1.xml><?xml version="1.0" encoding="utf-8"?>
-<ds:datastoreItem xmlns:ds="http://schemas.openxmlformats.org/officeDocument/2006/customXml" ds:itemID="{3A75DEC6-6889-4259-9DA5-3C9DFF49A5BC}">
+<ds:datastoreItem xmlns:ds="http://schemas.openxmlformats.org/officeDocument/2006/customXml" ds:itemID="{635BC7A9-1334-4FB9-96AB-A383A4E2AB71}">
   <ds:schemaRefs>
     <ds:schemaRef ds:uri="http://schemas.openxmlformats.org/officeDocument/2006/bibliography"/>
   </ds:schemaRefs>

</xml_diff>

<commit_message>
Components of shift in visualisation now evaluated dynamically
</commit_message>
<xml_diff>
--- a/SimPyLC/simPyLCHowTo.docx
+++ b/SimPyLC/simPyLCHowTo.docx
@@ -6407,21 +6407,35 @@
           <w:rFonts w:cs="Times New Roman"/>
           <w:lang w:val="en-US"/>
         </w:rPr>
-        <w:t>s are transferred to the outside world, e.g. servo motors, electromagnets, indicator lamps to inform human s or signals and reports for external control systems.</w:t>
-      </w:r>
-    </w:p>
-    <w:p>
-      <w:pPr>
+        <w:t xml:space="preserve">s are transferred to the outside world, e.g. servo motors, electromagnets, </w:t>
+      </w:r>
+      <w:r>
         <w:rPr>
           <w:rFonts w:cs="Times New Roman"/>
           <w:lang w:val="en-US"/>
         </w:rPr>
-      </w:pPr>
+        <w:t>indicator lamps to inform human</w:t>
+      </w:r>
       <w:r>
         <w:rPr>
           <w:rFonts w:cs="Times New Roman"/>
           <w:lang w:val="en-US"/>
         </w:rPr>
+        <w:t>s or signals and reports for external control systems.</w:t>
+      </w:r>
+    </w:p>
+    <w:p>
+      <w:pPr>
+        <w:rPr>
+          <w:rFonts w:cs="Times New Roman"/>
+          <w:lang w:val="en-US"/>
+        </w:rPr>
+      </w:pPr>
+      <w:r>
+        <w:rPr>
+          <w:rFonts w:cs="Times New Roman"/>
+          <w:lang w:val="en-US"/>
+        </w:rPr>
         <w:t xml:space="preserve">After this, the whole sequence starts all over again: the next sweep. In a real world PLC, the </w:t>
       </w:r>
       <w:proofErr w:type="spellStart"/>
@@ -6550,23 +6564,21 @@
           <w:rFonts w:cs="Courier New"/>
           <w:lang w:val="en-US"/>
         </w:rPr>
-        <w:t xml:space="preserve">To get a better feeling for the benefits of this approach, </w:t>
-      </w:r>
-      <w:proofErr w:type="spellStart"/>
-      <w:r>
-        <w:rPr>
-          <w:rFonts w:cs="Courier New"/>
-          <w:lang w:val="en-US"/>
-        </w:rPr>
-        <w:t>lets</w:t>
-      </w:r>
-      <w:proofErr w:type="spellEnd"/>
-      <w:r>
-        <w:rPr>
-          <w:rFonts w:cs="Courier New"/>
-          <w:lang w:val="en-US"/>
-        </w:rPr>
-        <w:t xml:space="preserve"> look for a moment at the</w:t>
+        <w:t>To get a better feeling for the benefits of this approach, let</w:t>
+      </w:r>
+      <w:r>
+        <w:rPr>
+          <w:rFonts w:cs="Courier New"/>
+          <w:lang w:val="en-US"/>
+        </w:rPr>
+        <w:t>'</w:t>
+      </w:r>
+      <w:r>
+        <w:rPr>
+          <w:rFonts w:cs="Courier New"/>
+          <w:lang w:val="en-US"/>
+        </w:rPr>
+        <w:t>s look for a moment at the</w:t>
       </w:r>
       <w:r>
         <w:rPr>
@@ -15468,7 +15480,7 @@
             <w:rPr>
               <w:noProof/>
             </w:rPr>
-            <w:t>20</w:t>
+            <w:t>8</w:t>
           </w:r>
         </w:fldSimple>
       </w:p>
@@ -17446,7 +17458,7 @@
 </file>
 
 <file path=customXml/itemProps1.xml><?xml version="1.0" encoding="utf-8"?>
-<ds:datastoreItem xmlns:ds="http://schemas.openxmlformats.org/officeDocument/2006/customXml" ds:itemID="{635BC7A9-1334-4FB9-96AB-A383A4E2AB71}">
+<ds:datastoreItem xmlns:ds="http://schemas.openxmlformats.org/officeDocument/2006/customXml" ds:itemID="{6F5CDCB5-84E3-4AD6-BFAA-1C339F404C11}">
   <ds:schemaRefs>
     <ds:schemaRef ds:uri="http://schemas.openxmlformats.org/officeDocument/2006/bibliography"/>
   </ds:schemaRefs>

</xml_diff>